<commit_message>
Desing the entire site
</commit_message>
<xml_diff>
--- a/RentalMVC2010/RentalMobile/Documentation/Rental Documenation.docx
+++ b/RentalMVC2010/RentalMobile/Documentation/Rental Documenation.docx
@@ -1,6 +1,6 @@
 
 <file path=word/document.xml><?xml version="1.0" encoding="utf-8"?>
-<w:document xmlns:wpc="http://schemas.microsoft.com/office/word/2010/wordprocessingCanvas" xmlns:mc="http://schemas.openxmlformats.org/markup-compatibility/2006" xmlns:o="urn:schemas-microsoft-com:office:office" xmlns:r="http://schemas.openxmlformats.org/officeDocument/2006/relationships" xmlns:m="http://schemas.openxmlformats.org/officeDocument/2006/math" xmlns:v="urn:schemas-microsoft-com:vml" xmlns:wp14="http://schemas.microsoft.com/office/word/2010/wordprocessingDrawing" xmlns:wp="http://schemas.openxmlformats.org/drawingml/2006/wordprocessingDrawing" xmlns:w10="urn:schemas-microsoft-com:office:word" xmlns:w="http://schemas.openxmlformats.org/wordprocessingml/2006/main" xmlns:w14="http://schemas.microsoft.com/office/word/2010/wordml" xmlns:wpg="http://schemas.microsoft.com/office/word/2010/wordprocessingGroup" xmlns:wpi="http://schemas.microsoft.com/office/word/2010/wordprocessingInk" xmlns:wne="http://schemas.microsoft.com/office/word/2006/wordml" xmlns:wps="http://schemas.microsoft.com/office/word/2010/wordprocessingShape" mc:Ignorable="w14 wp14">
+<w:document xmlns:ve="http://schemas.openxmlformats.org/markup-compatibility/2006" xmlns:o="urn:schemas-microsoft-com:office:office" xmlns:r="http://schemas.openxmlformats.org/officeDocument/2006/relationships" xmlns:m="http://schemas.openxmlformats.org/officeDocument/2006/math" xmlns:v="urn:schemas-microsoft-com:vml" xmlns:wp="http://schemas.openxmlformats.org/drawingml/2006/wordprocessingDrawing" xmlns:w10="urn:schemas-microsoft-com:office:word" xmlns:w="http://schemas.openxmlformats.org/wordprocessingml/2006/main" xmlns:wne="http://schemas.microsoft.com/office/word/2006/wordml">
   <w:body>
     <w:p>
       <w:pPr>
@@ -93,22 +93,143 @@
           <w:szCs w:val="19"/>
         </w:rPr>
       </w:pPr>
-    </w:p>
-    <w:p>
-      <w:pPr>
-        <w:autoSpaceDE w:val="0"/>
-        <w:autoSpaceDN w:val="0"/>
-        <w:adjustRightInd w:val="0"/>
-        <w:spacing w:after="0" w:line="240" w:lineRule="auto"/>
-        <w:rPr>
-          <w:rFonts w:ascii="Consolas" w:hAnsi="Consolas" w:cs="Consolas"/>
-          <w:sz w:val="19"/>
-          <w:szCs w:val="19"/>
-        </w:rPr>
-      </w:pPr>
-      <w:r>
-        <w:rPr>
-          <w:rFonts w:ascii="Consolas" w:hAnsi="Consolas" w:cs="Consolas"/>
+      <w:r>
+        <w:rPr>
+          <w:rFonts w:ascii="Consolas" w:hAnsi="Consolas" w:cs="Consolas"/>
+          <w:color w:val="C00000"/>
+          <w:sz w:val="19"/>
+          <w:szCs w:val="19"/>
+        </w:rPr>
+        <w:t xml:space="preserve">Missing </w:t>
+      </w:r>
+      <w:proofErr w:type="spellStart"/>
+      <w:r>
+        <w:rPr>
+          <w:rFonts w:ascii="Consolas" w:hAnsi="Consolas" w:cs="Consolas"/>
+          <w:color w:val="C00000"/>
+          <w:sz w:val="19"/>
+          <w:szCs w:val="19"/>
+        </w:rPr>
+        <w:t>MAintenance</w:t>
+      </w:r>
+      <w:proofErr w:type="spellEnd"/>
+      <w:r>
+        <w:rPr>
+          <w:rFonts w:ascii="Consolas" w:hAnsi="Consolas" w:cs="Consolas"/>
+          <w:color w:val="C00000"/>
+          <w:sz w:val="19"/>
+          <w:szCs w:val="19"/>
+        </w:rPr>
+        <w:t xml:space="preserve"> Provide Profile and</w:t>
+      </w:r>
+      <w:r>
+        <w:rPr>
+          <w:rFonts w:ascii="Consolas" w:hAnsi="Consolas" w:cs="Consolas"/>
+          <w:sz w:val="19"/>
+          <w:szCs w:val="19"/>
+        </w:rPr>
+        <w:t xml:space="preserve"> </w:t>
+      </w:r>
+      <w:r>
+        <w:rPr>
+          <w:rFonts w:ascii="Consolas" w:hAnsi="Consolas" w:cs="Consolas"/>
+          <w:color w:val="C00000"/>
+          <w:sz w:val="19"/>
+          <w:szCs w:val="19"/>
+        </w:rPr>
+        <w:t>View</w:t>
+      </w:r>
+    </w:p>
+    <w:p>
+      <w:pPr>
+        <w:autoSpaceDE w:val="0"/>
+        <w:autoSpaceDN w:val="0"/>
+        <w:adjustRightInd w:val="0"/>
+        <w:spacing w:after="0" w:line="240" w:lineRule="auto"/>
+        <w:rPr>
+          <w:rFonts w:ascii="Consolas" w:hAnsi="Consolas" w:cs="Consolas"/>
+          <w:sz w:val="19"/>
+          <w:szCs w:val="19"/>
+        </w:rPr>
+      </w:pPr>
+    </w:p>
+    <w:p>
+      <w:pPr>
+        <w:autoSpaceDE w:val="0"/>
+        <w:autoSpaceDN w:val="0"/>
+        <w:adjustRightInd w:val="0"/>
+        <w:spacing w:after="0" w:line="240" w:lineRule="auto"/>
+        <w:rPr>
+          <w:rFonts w:ascii="Consolas" w:hAnsi="Consolas" w:cs="Consolas"/>
+          <w:sz w:val="19"/>
+          <w:szCs w:val="19"/>
+        </w:rPr>
+      </w:pPr>
+      <w:r>
+        <w:rPr>
+          <w:rFonts w:ascii="Consolas" w:hAnsi="Consolas" w:cs="Consolas"/>
+          <w:sz w:val="19"/>
+          <w:szCs w:val="19"/>
+        </w:rPr>
+        <w:t>Make the menu like it is in _</w:t>
+      </w:r>
+      <w:proofErr w:type="spellStart"/>
+      <w:r>
+        <w:rPr>
+          <w:rFonts w:ascii="Consolas" w:hAnsi="Consolas" w:cs="Consolas"/>
+          <w:sz w:val="19"/>
+          <w:szCs w:val="19"/>
+        </w:rPr>
+        <w:t>ConceptLayoutPage</w:t>
+      </w:r>
+      <w:proofErr w:type="spellEnd"/>
+      <w:r>
+        <w:rPr>
+          <w:rFonts w:ascii="Consolas" w:hAnsi="Consolas" w:cs="Consolas"/>
+          <w:sz w:val="19"/>
+          <w:szCs w:val="19"/>
+        </w:rPr>
+        <w:t xml:space="preserve"> so that </w:t>
+      </w:r>
+    </w:p>
+    <w:p>
+      <w:pPr>
+        <w:autoSpaceDE w:val="0"/>
+        <w:autoSpaceDN w:val="0"/>
+        <w:adjustRightInd w:val="0"/>
+        <w:spacing w:after="0" w:line="240" w:lineRule="auto"/>
+        <w:rPr>
+          <w:rFonts w:ascii="Consolas" w:hAnsi="Consolas" w:cs="Consolas"/>
+          <w:sz w:val="19"/>
+          <w:szCs w:val="19"/>
+        </w:rPr>
+      </w:pPr>
+      <w:r>
+        <w:rPr>
+          <w:rFonts w:ascii="Consolas" w:hAnsi="Consolas" w:cs="Consolas"/>
+          <w:sz w:val="19"/>
+          <w:szCs w:val="19"/>
+        </w:rPr>
+        <w:t>Agent will advertise on it.</w:t>
+      </w:r>
+    </w:p>
+    <w:p>
+      <w:pPr>
+        <w:autoSpaceDE w:val="0"/>
+        <w:autoSpaceDN w:val="0"/>
+        <w:adjustRightInd w:val="0"/>
+        <w:spacing w:after="0" w:line="240" w:lineRule="auto"/>
+        <w:rPr>
+          <w:rFonts w:ascii="Consolas" w:hAnsi="Consolas" w:cs="Consolas"/>
+          <w:color w:val="0070C0"/>
+          <w:sz w:val="19"/>
+          <w:szCs w:val="19"/>
+        </w:rPr>
+      </w:pPr>
+      <w:r>
+        <w:rPr>
+          <w:rFonts w:ascii="Consolas" w:hAnsi="Consolas" w:cs="Consolas"/>
+          <w:color w:val="0070C0"/>
           <w:sz w:val="19"/>
           <w:szCs w:val="19"/>
         </w:rPr>
@@ -564,13 +685,15 @@
         <w:spacing w:after="0" w:line="240" w:lineRule="auto"/>
         <w:rPr>
           <w:rFonts w:ascii="Consolas" w:hAnsi="Consolas" w:cs="Consolas"/>
-          <w:sz w:val="19"/>
-          <w:szCs w:val="19"/>
-        </w:rPr>
-      </w:pPr>
-      <w:r>
-        <w:rPr>
-          <w:rFonts w:ascii="Consolas" w:hAnsi="Consolas" w:cs="Consolas"/>
+          <w:color w:val="0070C0"/>
+          <w:sz w:val="19"/>
+          <w:szCs w:val="19"/>
+        </w:rPr>
+      </w:pPr>
+      <w:r>
+        <w:rPr>
+          <w:rFonts w:ascii="Consolas" w:hAnsi="Consolas" w:cs="Consolas"/>
+          <w:color w:val="0070C0"/>
           <w:sz w:val="19"/>
           <w:szCs w:val="19"/>
         </w:rPr>
@@ -1007,13 +1130,15 @@
         <w:spacing w:after="0" w:line="240" w:lineRule="auto"/>
         <w:rPr>
           <w:rFonts w:ascii="Consolas" w:hAnsi="Consolas" w:cs="Consolas"/>
-          <w:sz w:val="19"/>
-          <w:szCs w:val="19"/>
-        </w:rPr>
-      </w:pPr>
-      <w:r>
-        <w:rPr>
-          <w:rFonts w:ascii="Consolas" w:hAnsi="Consolas" w:cs="Consolas"/>
+          <w:color w:val="0070C0"/>
+          <w:sz w:val="19"/>
+          <w:szCs w:val="19"/>
+        </w:rPr>
+      </w:pPr>
+      <w:r>
+        <w:rPr>
+          <w:rFonts w:ascii="Consolas" w:hAnsi="Consolas" w:cs="Consolas"/>
+          <w:color w:val="0070C0"/>
           <w:sz w:val="19"/>
           <w:szCs w:val="19"/>
         </w:rPr>
@@ -1180,6 +1305,7 @@
           <w:sz w:val="19"/>
           <w:szCs w:val="19"/>
         </w:rPr>
+        <w:lastRenderedPageBreak/>
         <w:tab/>
         <w:t>View Property</w:t>
       </w:r>
@@ -1236,7 +1362,6 @@
           <w:sz w:val="19"/>
           <w:szCs w:val="19"/>
         </w:rPr>
-        <w:lastRenderedPageBreak/>
         <w:tab/>
         <w:t>View Contract</w:t>
       </w:r>
@@ -2458,6 +2583,7 @@
           <w:sz w:val="19"/>
           <w:szCs w:val="19"/>
         </w:rPr>
+        <w:lastRenderedPageBreak/>
         <w:t>Maintenance</w:t>
       </w:r>
     </w:p>
@@ -2549,7 +2675,6 @@
           <w:sz w:val="19"/>
           <w:szCs w:val="19"/>
         </w:rPr>
-        <w:lastRenderedPageBreak/>
         <w:t>-3-respond to maintenance</w:t>
       </w:r>
     </w:p>
@@ -3048,7 +3173,11 @@
     </w:p>
     <w:p>
       <w:r>
-        <w:t xml:space="preserve">The American Society of Home Inspectors advises homeowners to budget .75% of a home's value for annual maintenance for homes less than 10 years old. That jumps to 1.5% for homes in their second decade and 3.0% for homes in the third decade. For a $1 million home, that is $7,500 a year set aside for maintenance if it is new, $15,000 if it is greater than 10 years old, and $30,000 if it is over 20 years old. The </w:t>
+        <w:t xml:space="preserve">The American Society of Home Inspectors advises homeowners to budget .75% of a home's value for annual maintenance for homes less than 10 years old. That jumps to 1.5% for homes in their second decade and 3.0% for homes in the third decade. For a $1 million home, that is $7,500 a year set aside for maintenance if it is new, $15,000 if it is greater than 10 years old, and $30,000 if it is over 20 years old. </w:t>
+      </w:r>
+      <w:r>
+        <w:lastRenderedPageBreak/>
+        <w:t xml:space="preserve">The </w:t>
       </w:r>
       <w:proofErr w:type="spellStart"/>
       <w:r>
@@ -3066,7 +3195,6 @@
         </w:pBdr>
       </w:pPr>
       <w:r>
-        <w:lastRenderedPageBreak/>
         <w:t>http://www.hcms.net/faq.aspx#faq</w:t>
       </w:r>
     </w:p>
@@ -3162,7 +3290,7 @@
 </file>
 
 <file path=word/styles.xml><?xml version="1.0" encoding="utf-8"?>
-<w:styles xmlns:mc="http://schemas.openxmlformats.org/markup-compatibility/2006" xmlns:r="http://schemas.openxmlformats.org/officeDocument/2006/relationships" xmlns:w="http://schemas.openxmlformats.org/wordprocessingml/2006/main" xmlns:w14="http://schemas.microsoft.com/office/word/2010/wordml" mc:Ignorable="w14">
+<w:styles xmlns:r="http://schemas.openxmlformats.org/officeDocument/2006/relationships" xmlns:w="http://schemas.openxmlformats.org/wordprocessingml/2006/main">
   <w:docDefaults>
     <w:rPrDefault>
       <w:rPr>
@@ -3320,6 +3448,7 @@
   <w:style w:type="paragraph" w:default="1" w:styleId="Normal">
     <w:name w:val="Normal"/>
     <w:qFormat/>
+    <w:rsid w:val="000B2A58"/>
   </w:style>
   <w:style w:type="character" w:default="1" w:styleId="DefaultParagraphFont">
     <w:name w:val="Default Paragraph Font"/>
@@ -3332,6 +3461,7 @@
     <w:uiPriority w:val="99"/>
     <w:semiHidden/>
     <w:unhideWhenUsed/>
+    <w:qFormat/>
     <w:tblPr>
       <w:tblInd w:w="0" w:type="dxa"/>
       <w:tblCellMar>

</xml_diff>